<commit_message>
nobug ### 20200713 1411
</commit_message>
<xml_diff>
--- a/Android notes/2017/android 事件分发机制.docx
+++ b/Android notes/2017/android 事件分发机制.docx
@@ -1685,7 +1685,7 @@
         </w:numPr>
         <w:ind w:firstLineChars="0"/>
         <w:rPr>
-          <w:rFonts w:ascii="微软雅黑" w:eastAsia="微软雅黑" w:hAnsi="微软雅黑"/>
+          <w:rFonts w:ascii="微软雅黑" w:eastAsia="微软雅黑" w:hAnsi="微软雅黑" w:hint="eastAsia"/>
         </w:rPr>
       </w:pPr>
       <w:r>
@@ -1727,6 +1727,36 @@
           <w:rFonts w:ascii="微软雅黑" w:eastAsia="微软雅黑" w:hAnsi="微软雅黑"/>
         </w:rPr>
         <w:t>是否为空</w:t>
+      </w:r>
+      <w:r>
+        <w:rPr>
+          <w:rFonts w:ascii="微软雅黑" w:eastAsia="微软雅黑" w:hAnsi="微软雅黑" w:hint="eastAsia"/>
+        </w:rPr>
+        <w:t>，当前</w:t>
+      </w:r>
+      <w:r>
+        <w:rPr>
+          <w:rFonts w:ascii="微软雅黑" w:eastAsia="微软雅黑" w:hAnsi="微软雅黑"/>
+        </w:rPr>
+        <w:t>V</w:t>
+      </w:r>
+      <w:r>
+        <w:rPr>
+          <w:rFonts w:ascii="微软雅黑" w:eastAsia="微软雅黑" w:hAnsi="微软雅黑" w:hint="eastAsia"/>
+        </w:rPr>
+        <w:t>i</w:t>
+      </w:r>
+      <w:r>
+        <w:rPr>
+          <w:rFonts w:ascii="微软雅黑" w:eastAsia="微软雅黑" w:hAnsi="微软雅黑"/>
+        </w:rPr>
+        <w:t>ew</w:t>
+      </w:r>
+      <w:r>
+        <w:rPr>
+          <w:rFonts w:ascii="微软雅黑" w:eastAsia="微软雅黑" w:hAnsi="微软雅黑" w:hint="eastAsia"/>
+        </w:rPr>
+        <w:t>是否enable</w:t>
       </w:r>
     </w:p>
     <w:p>
@@ -1741,6 +1771,60 @@
           <w:rFonts w:ascii="微软雅黑" w:eastAsia="微软雅黑" w:hAnsi="微软雅黑"/>
         </w:rPr>
       </w:pPr>
+      <w:r>
+        <w:rPr>
+          <w:rFonts w:ascii="微软雅黑" w:eastAsia="微软雅黑" w:hAnsi="微软雅黑" w:hint="eastAsia"/>
+        </w:rPr>
+        <w:t>当前</w:t>
+      </w:r>
+      <w:r>
+        <w:rPr>
+          <w:rFonts w:ascii="微软雅黑" w:eastAsia="微软雅黑" w:hAnsi="微软雅黑"/>
+        </w:rPr>
+        <w:t>V</w:t>
+      </w:r>
+      <w:r>
+        <w:rPr>
+          <w:rFonts w:ascii="微软雅黑" w:eastAsia="微软雅黑" w:hAnsi="微软雅黑" w:hint="eastAsia"/>
+        </w:rPr>
+        <w:t>i</w:t>
+      </w:r>
+      <w:r>
+        <w:rPr>
+          <w:rFonts w:ascii="微软雅黑" w:eastAsia="微软雅黑" w:hAnsi="微软雅黑"/>
+        </w:rPr>
+        <w:t>ew</w:t>
+      </w:r>
+      <w:r>
+        <w:rPr>
+          <w:rFonts w:ascii="微软雅黑" w:eastAsia="微软雅黑" w:hAnsi="微软雅黑" w:hint="eastAsia"/>
+        </w:rPr>
+        <w:t>不为</w:t>
+      </w:r>
+      <w:r>
+        <w:rPr>
+          <w:rFonts w:ascii="微软雅黑" w:eastAsia="微软雅黑" w:hAnsi="微软雅黑" w:hint="eastAsia"/>
+        </w:rPr>
+        <w:t>enable</w:t>
+      </w:r>
+      <w:r>
+        <w:rPr>
+          <w:rFonts w:ascii="微软雅黑" w:eastAsia="微软雅黑" w:hAnsi="微软雅黑" w:hint="eastAsia"/>
+        </w:rPr>
+        <w:t>，</w:t>
+      </w:r>
+      <w:r>
+        <w:rPr>
+          <w:rFonts w:ascii="微软雅黑" w:eastAsia="微软雅黑" w:hAnsi="微软雅黑"/>
+        </w:rPr>
+        <w:t xml:space="preserve"> </w:t>
+      </w:r>
+      <w:r>
+        <w:rPr>
+          <w:rFonts w:ascii="微软雅黑" w:eastAsia="微软雅黑" w:hAnsi="微软雅黑" w:hint="eastAsia"/>
+        </w:rPr>
+        <w:t>或</w:t>
+      </w:r>
       <w:proofErr w:type="spellStart"/>
       <w:r>
         <w:rPr>
@@ -1753,7 +1837,33 @@
         <w:rPr>
           <w:rFonts w:ascii="微软雅黑" w:eastAsia="微软雅黑" w:hAnsi="微软雅黑"/>
         </w:rPr>
-        <w:t>不为null，且</w:t>
+        <w:t>为null，</w:t>
+      </w:r>
+      <w:r>
+        <w:rPr>
+          <w:rFonts w:ascii="微软雅黑" w:eastAsia="微软雅黑" w:hAnsi="微软雅黑"/>
+        </w:rPr>
+        <w:t>或</w:t>
+      </w:r>
+      <w:proofErr w:type="spellStart"/>
+      <w:r>
+        <w:rPr>
+          <w:rFonts w:ascii="微软雅黑" w:eastAsia="微软雅黑" w:hAnsi="微软雅黑"/>
+        </w:rPr>
+        <w:t>OnTouchListener</w:t>
+      </w:r>
+      <w:proofErr w:type="spellEnd"/>
+      <w:r>
+        <w:rPr>
+          <w:rFonts w:ascii="微软雅黑" w:eastAsia="微软雅黑" w:hAnsi="微软雅黑"/>
+        </w:rPr>
+        <w:t xml:space="preserve">不为null </w:t>
+      </w:r>
+      <w:r>
+        <w:rPr>
+          <w:rFonts w:ascii="微软雅黑" w:eastAsia="微软雅黑" w:hAnsi="微软雅黑"/>
+        </w:rPr>
+        <w:t>且</w:t>
       </w:r>
       <w:proofErr w:type="spellStart"/>
       <w:r>
@@ -1767,7 +1877,19 @@
         <w:rPr>
           <w:rFonts w:ascii="微软雅黑" w:eastAsia="微软雅黑" w:hAnsi="微软雅黑"/>
         </w:rPr>
-        <w:t>()返回true，则不会执行</w:t>
+        <w:t>()返回</w:t>
+      </w:r>
+      <w:r>
+        <w:rPr>
+          <w:rFonts w:ascii="微软雅黑" w:eastAsia="微软雅黑" w:hAnsi="微软雅黑"/>
+        </w:rPr>
+        <w:t>false时，</w:t>
+      </w:r>
+      <w:r>
+        <w:rPr>
+          <w:rFonts w:ascii="微软雅黑" w:eastAsia="微软雅黑" w:hAnsi="微软雅黑"/>
+        </w:rPr>
+        <w:t>执行</w:t>
       </w:r>
       <w:proofErr w:type="spellStart"/>
       <w:r>
@@ -1781,7 +1903,13 @@
         <w:rPr>
           <w:rFonts w:ascii="微软雅黑" w:eastAsia="微软雅黑" w:hAnsi="微软雅黑"/>
         </w:rPr>
-        <w:t>()方法；</w:t>
+        <w:t>()方法</w:t>
+      </w:r>
+      <w:r>
+        <w:rPr>
+          <w:rFonts w:ascii="微软雅黑" w:eastAsia="微软雅黑" w:hAnsi="微软雅黑"/>
+        </w:rPr>
+        <w:t>。</w:t>
       </w:r>
     </w:p>
     <w:p>
@@ -1793,9 +1921,51 @@
         </w:numPr>
         <w:ind w:firstLineChars="0"/>
         <w:rPr>
-          <w:rFonts w:ascii="微软雅黑" w:eastAsia="微软雅黑" w:hAnsi="微软雅黑"/>
-        </w:rPr>
-      </w:pPr>
+          <w:rFonts w:ascii="微软雅黑" w:eastAsia="微软雅黑" w:hAnsi="微软雅黑" w:hint="eastAsia"/>
+        </w:rPr>
+      </w:pPr>
+      <w:r>
+        <w:rPr>
+          <w:rFonts w:ascii="微软雅黑" w:eastAsia="微软雅黑" w:hAnsi="微软雅黑" w:hint="eastAsia"/>
+        </w:rPr>
+        <w:t>当前</w:t>
+      </w:r>
+      <w:r>
+        <w:rPr>
+          <w:rFonts w:ascii="微软雅黑" w:eastAsia="微软雅黑" w:hAnsi="微软雅黑"/>
+        </w:rPr>
+        <w:t>V</w:t>
+      </w:r>
+      <w:r>
+        <w:rPr>
+          <w:rFonts w:ascii="微软雅黑" w:eastAsia="微软雅黑" w:hAnsi="微软雅黑" w:hint="eastAsia"/>
+        </w:rPr>
+        <w:t>i</w:t>
+      </w:r>
+      <w:r>
+        <w:rPr>
+          <w:rFonts w:ascii="微软雅黑" w:eastAsia="微软雅黑" w:hAnsi="微软雅黑"/>
+        </w:rPr>
+        <w:t>ew</w:t>
+      </w:r>
+      <w:r>
+        <w:rPr>
+          <w:rFonts w:ascii="微软雅黑" w:eastAsia="微软雅黑" w:hAnsi="微软雅黑" w:hint="eastAsia"/>
+        </w:rPr>
+        <w:t>为enable</w:t>
+      </w:r>
+      <w:r>
+        <w:rPr>
+          <w:rFonts w:ascii="微软雅黑" w:eastAsia="微软雅黑" w:hAnsi="微软雅黑"/>
+        </w:rPr>
+        <w:t xml:space="preserve"> </w:t>
+      </w:r>
+      <w:r>
+        <w:rPr>
+          <w:rFonts w:ascii="微软雅黑" w:eastAsia="微软雅黑" w:hAnsi="微软雅黑" w:hint="eastAsia"/>
+        </w:rPr>
+        <w:t>、</w:t>
+      </w:r>
       <w:proofErr w:type="spellStart"/>
       <w:r>
         <w:rPr>
@@ -1808,33 +1978,13 @@
         <w:rPr>
           <w:rFonts w:ascii="微软雅黑" w:eastAsia="微软雅黑" w:hAnsi="微软雅黑"/>
         </w:rPr>
-        <w:t>为null，</w:t>
-      </w:r>
-      <w:r>
-        <w:rPr>
-          <w:rFonts w:ascii="微软雅黑" w:eastAsia="微软雅黑" w:hAnsi="微软雅黑"/>
-        </w:rPr>
-        <w:t>或</w:t>
-      </w:r>
-      <w:proofErr w:type="spellStart"/>
-      <w:r>
-        <w:rPr>
-          <w:rFonts w:ascii="微软雅黑" w:eastAsia="微软雅黑" w:hAnsi="微软雅黑"/>
-        </w:rPr>
-        <w:t>OnTouchListener</w:t>
-      </w:r>
-      <w:proofErr w:type="spellEnd"/>
-      <w:r>
-        <w:rPr>
-          <w:rFonts w:ascii="微软雅黑" w:eastAsia="微软雅黑" w:hAnsi="微软雅黑"/>
-        </w:rPr>
-        <w:t xml:space="preserve">不为null </w:t>
-      </w:r>
-      <w:r>
-        <w:rPr>
-          <w:rFonts w:ascii="微软雅黑" w:eastAsia="微软雅黑" w:hAnsi="微软雅黑"/>
-        </w:rPr>
-        <w:t>且</w:t>
+        <w:t>不为null</w:t>
+      </w:r>
+      <w:r>
+        <w:rPr>
+          <w:rFonts w:ascii="微软雅黑" w:eastAsia="微软雅黑" w:hAnsi="微软雅黑" w:hint="eastAsia"/>
+        </w:rPr>
+        <w:t>、</w:t>
       </w:r>
       <w:proofErr w:type="spellStart"/>
       <w:r>
@@ -1848,19 +1998,21 @@
         <w:rPr>
           <w:rFonts w:ascii="微软雅黑" w:eastAsia="微软雅黑" w:hAnsi="微软雅黑"/>
         </w:rPr>
-        <w:t>()返回</w:t>
-      </w:r>
-      <w:r>
-        <w:rPr>
-          <w:rFonts w:ascii="微软雅黑" w:eastAsia="微软雅黑" w:hAnsi="微软雅黑"/>
-        </w:rPr>
-        <w:t>false时，</w:t>
-      </w:r>
-      <w:r>
-        <w:rPr>
-          <w:rFonts w:ascii="微软雅黑" w:eastAsia="微软雅黑" w:hAnsi="微软雅黑"/>
-        </w:rPr>
-        <w:t>执行</w:t>
+        <w:t>()返回true</w:t>
+      </w:r>
+      <w:r>
+        <w:rPr>
+          <w:rFonts w:ascii="微软雅黑" w:eastAsia="微软雅黑" w:hAnsi="微软雅黑" w:hint="eastAsia"/>
+        </w:rPr>
+        <w:t>，三个同时满足时</w:t>
+      </w:r>
+      <w:bookmarkStart w:id="0" w:name="_GoBack"/>
+      <w:bookmarkEnd w:id="0"/>
+      <w:r>
+        <w:rPr>
+          <w:rFonts w:ascii="微软雅黑" w:eastAsia="微软雅黑" w:hAnsi="微软雅黑"/>
+        </w:rPr>
+        <w:t>，则不会执行</w:t>
       </w:r>
       <w:proofErr w:type="spellStart"/>
       <w:r>
@@ -1874,13 +2026,7 @@
         <w:rPr>
           <w:rFonts w:ascii="微软雅黑" w:eastAsia="微软雅黑" w:hAnsi="微软雅黑"/>
         </w:rPr>
-        <w:t>()方法</w:t>
-      </w:r>
-      <w:r>
-        <w:rPr>
-          <w:rFonts w:ascii="微软雅黑" w:eastAsia="微软雅黑" w:hAnsi="微软雅黑"/>
-        </w:rPr>
-        <w:t>。</w:t>
+        <w:t>()方法；</w:t>
       </w:r>
     </w:p>
     <w:p>
@@ -2068,15 +2214,14 @@
         <w:rPr>
           <w:rFonts w:ascii="微软雅黑" w:eastAsia="微软雅黑" w:hAnsi="微软雅黑"/>
         </w:rPr>
-        <w:t>在</w:t>
-      </w:r>
-      <w:bookmarkStart w:id="0" w:name="_GoBack"/>
-      <w:bookmarkEnd w:id="0"/>
-      <w:r>
-        <w:rPr>
-          <w:rFonts w:ascii="微软雅黑" w:eastAsia="微软雅黑" w:hAnsi="微软雅黑"/>
-        </w:rPr>
-        <w:t>进行事件分发的时候，只有前一个action返回true（</w:t>
+        <w:t>在进行事件分发的时候，只有前一个action返回</w:t>
+      </w:r>
+      <w:r>
+        <w:rPr>
+          <w:rFonts w:ascii="微软雅黑" w:eastAsia="微软雅黑" w:hAnsi="微软雅黑"/>
+        </w:rPr>
+        <w:lastRenderedPageBreak/>
+        <w:t>true（</w:t>
       </w:r>
       <w:proofErr w:type="spellStart"/>
       <w:r>
@@ -2104,14 +2249,7 @@
         <w:rPr>
           <w:rFonts w:ascii="微软雅黑" w:eastAsia="微软雅黑" w:hAnsi="微软雅黑"/>
         </w:rPr>
-        <w:t>返回true），才会触发</w:t>
-      </w:r>
-      <w:r>
-        <w:rPr>
-          <w:rFonts w:ascii="微软雅黑" w:eastAsia="微软雅黑" w:hAnsi="微软雅黑"/>
-        </w:rPr>
-        <w:lastRenderedPageBreak/>
-        <w:t>下一个action（也就是说</w:t>
+        <w:t>返回true），才会触发下一个action（也就是说</w:t>
       </w:r>
       <w:proofErr w:type="spellStart"/>
       <w:r>
@@ -2817,7 +2955,27 @@
           <w:sz w:val="23"/>
           <w:szCs w:val="23"/>
         </w:rPr>
-        <w:t>li.mOnTouchListener.onTouch</w:t>
+        <w:t>li.m</w:t>
+      </w:r>
+      <w:r>
+        <w:rPr>
+          <w:rFonts w:ascii="Consolas" w:eastAsia="宋体" w:hAnsi="Consolas" w:cs="Consolas"/>
+          <w:color w:val="A9B7C6"/>
+          <w:kern w:val="0"/>
+          <w:sz w:val="23"/>
+          <w:szCs w:val="23"/>
+        </w:rPr>
+        <w:t>vvvv</w:t>
+      </w:r>
+      <w:r>
+        <w:rPr>
+          <w:rFonts w:ascii="Consolas" w:eastAsia="宋体" w:hAnsi="Consolas" w:cs="Consolas"/>
+          <w:color w:val="A9B7C6"/>
+          <w:kern w:val="0"/>
+          <w:sz w:val="23"/>
+          <w:szCs w:val="23"/>
+        </w:rPr>
+        <w:t>.onTouch</w:t>
       </w:r>
       <w:proofErr w:type="spellEnd"/>
       <w:r>
@@ -4383,7 +4541,7 @@
     <w:lsdException w:name="Table Web 2" w:semiHidden="1" w:unhideWhenUsed="1"/>
     <w:lsdException w:name="Table Web 3" w:semiHidden="1" w:unhideWhenUsed="1"/>
     <w:lsdException w:name="Balloon Text" w:semiHidden="1" w:unhideWhenUsed="1"/>
-    <w:lsdException w:name="Table Grid" w:semiHidden="1" w:uiPriority="39" w:unhideWhenUsed="1"/>
+    <w:lsdException w:name="Table Grid" w:uiPriority="39"/>
     <w:lsdException w:name="Table Theme" w:semiHidden="1" w:unhideWhenUsed="1"/>
     <w:lsdException w:name="Placeholder Text" w:semiHidden="1"/>
     <w:lsdException w:name="No Spacing" w:uiPriority="1" w:qFormat="1"/>

</xml_diff>